<commit_message>
Update to the README file.
</commit_message>
<xml_diff>
--- a/Waldba-Ligature-Bichro-Test.docx
+++ b/Waldba-Ligature-Bichro-Test.docx
@@ -7,19 +7,22 @@
     <w:tbl>
       <w:tblPr>
         <w:tblStyle w:val="TableGrid"/>
-        <w:tblW w:w="8440" w:type="dxa"/>
+        <w:tblW w:w="9260" w:type="dxa"/>
         <w:tblLayout w:type="fixed"/>
+        <w:tblCellMar>
+          <w:right w:w="0" w:type="dxa"/>
+        </w:tblCellMar>
         <w:tblLook w:val="04A0" w:firstRow="1" w:lastRow="0" w:firstColumn="1" w:lastColumn="0" w:noHBand="0" w:noVBand="1"/>
       </w:tblPr>
       <w:tblGrid>
-        <w:gridCol w:w="2515"/>
-        <w:gridCol w:w="1800"/>
+        <w:gridCol w:w="3415"/>
+        <w:gridCol w:w="1720"/>
         <w:gridCol w:w="4125"/>
       </w:tblGrid>
       <w:tr>
         <w:tc>
           <w:tcPr>
-            <w:tcW w:w="2515" w:type="dxa"/>
+            <w:tcW w:w="3415" w:type="dxa"/>
             <w:shd w:val="clear" w:color="auto" w:fill="BFBFBF" w:themeFill="background1" w:themeFillShade="BF"/>
           </w:tcPr>
           <w:p>
@@ -44,7 +47,7 @@
         </w:tc>
         <w:tc>
           <w:tcPr>
-            <w:tcW w:w="1800" w:type="dxa"/>
+            <w:tcW w:w="1720" w:type="dxa"/>
             <w:shd w:val="clear" w:color="auto" w:fill="BFBFBF" w:themeFill="background1" w:themeFillShade="BF"/>
           </w:tcPr>
           <w:p>
@@ -99,7 +102,7 @@
         </w:trPr>
         <w:tc>
           <w:tcPr>
-            <w:tcW w:w="2515" w:type="dxa"/>
+            <w:tcW w:w="3415" w:type="dxa"/>
             <w:vAlign w:val="center"/>
           </w:tcPr>
           <w:p>
@@ -124,7 +127,7 @@
         </w:tc>
         <w:tc>
           <w:tcPr>
-            <w:tcW w:w="1800" w:type="dxa"/>
+            <w:tcW w:w="1720" w:type="dxa"/>
             <w:vAlign w:val="center"/>
           </w:tcPr>
           <w:p>
@@ -269,7 +272,7 @@
       <w:tr>
         <w:tc>
           <w:tcPr>
-            <w:tcW w:w="2515" w:type="dxa"/>
+            <w:tcW w:w="3415" w:type="dxa"/>
             <w:vAlign w:val="center"/>
           </w:tcPr>
           <w:p>
@@ -294,7 +297,7 @@
         </w:tc>
         <w:tc>
           <w:tcPr>
-            <w:tcW w:w="1800" w:type="dxa"/>
+            <w:tcW w:w="1720" w:type="dxa"/>
             <w:vAlign w:val="center"/>
           </w:tcPr>
           <w:p>
@@ -433,7 +436,7 @@
       <w:tr>
         <w:tc>
           <w:tcPr>
-            <w:tcW w:w="2515" w:type="dxa"/>
+            <w:tcW w:w="3415" w:type="dxa"/>
             <w:vAlign w:val="center"/>
           </w:tcPr>
           <w:p>
@@ -458,7 +461,7 @@
         </w:tc>
         <w:tc>
           <w:tcPr>
-            <w:tcW w:w="1800" w:type="dxa"/>
+            <w:tcW w:w="1720" w:type="dxa"/>
             <w:vAlign w:val="center"/>
           </w:tcPr>
           <w:p>
@@ -597,7 +600,7 @@
       <w:tr>
         <w:tc>
           <w:tcPr>
-            <w:tcW w:w="2515" w:type="dxa"/>
+            <w:tcW w:w="3415" w:type="dxa"/>
             <w:vAlign w:val="center"/>
           </w:tcPr>
           <w:p>
@@ -622,7 +625,7 @@
         </w:tc>
         <w:tc>
           <w:tcPr>
-            <w:tcW w:w="1800" w:type="dxa"/>
+            <w:tcW w:w="1720" w:type="dxa"/>
             <w:vAlign w:val="center"/>
           </w:tcPr>
           <w:p>
@@ -761,7 +764,7 @@
       <w:tr>
         <w:tc>
           <w:tcPr>
-            <w:tcW w:w="2515" w:type="dxa"/>
+            <w:tcW w:w="3415" w:type="dxa"/>
             <w:vAlign w:val="center"/>
           </w:tcPr>
           <w:p>
@@ -804,7 +807,7 @@
         </w:tc>
         <w:tc>
           <w:tcPr>
-            <w:tcW w:w="1800" w:type="dxa"/>
+            <w:tcW w:w="1720" w:type="dxa"/>
             <w:vAlign w:val="center"/>
           </w:tcPr>
           <w:p>
@@ -943,7 +946,7 @@
       <w:tr>
         <w:tc>
           <w:tcPr>
-            <w:tcW w:w="2515" w:type="dxa"/>
+            <w:tcW w:w="3415" w:type="dxa"/>
             <w:vAlign w:val="center"/>
           </w:tcPr>
           <w:p>
@@ -968,7 +971,7 @@
         </w:tc>
         <w:tc>
           <w:tcPr>
-            <w:tcW w:w="1800" w:type="dxa"/>
+            <w:tcW w:w="1720" w:type="dxa"/>
             <w:vAlign w:val="center"/>
           </w:tcPr>
           <w:p>
@@ -1107,7 +1110,7 @@
       <w:tr>
         <w:tc>
           <w:tcPr>
-            <w:tcW w:w="2515" w:type="dxa"/>
+            <w:tcW w:w="3415" w:type="dxa"/>
             <w:vAlign w:val="center"/>
           </w:tcPr>
           <w:p>
@@ -1115,16 +1118,16 @@
               <w:rPr>
                 <w:rFonts w:ascii="ዋልድባ - ጅረት" w:hAnsi="ዋልድባ - ጅረት" w:cs="Geʾez Manuscript Zemen"/>
                 <w:color w:val="EE0000"/>
-                <w:sz w:val="28"/>
-                <w:szCs w:val="28"/>
+                <w:sz w:val="40"/>
+                <w:szCs w:val="40"/>
                 <w:lang w:val="am-ET"/>
               </w:rPr>
             </w:pPr>
             <w:r>
               <w:rPr>
                 <w:rFonts w:cstheme="minorHAnsi"/>
-                <w:sz w:val="28"/>
-                <w:szCs w:val="28"/>
+                <w:sz w:val="40"/>
+                <w:szCs w:val="40"/>
                 <w:lang w:val="am-ET"/>
               </w:rPr>
               <w:t>Yigezu Bisrat Goffer</w:t>
@@ -1133,7 +1136,7 @@
         </w:tc>
         <w:tc>
           <w:tcPr>
-            <w:tcW w:w="1800" w:type="dxa"/>
+            <w:tcW w:w="1720" w:type="dxa"/>
             <w:vAlign w:val="center"/>
           </w:tcPr>
           <w:p>
@@ -1272,7 +1275,7 @@
       <w:tr>
         <w:tc>
           <w:tcPr>
-            <w:tcW w:w="2515" w:type="dxa"/>
+            <w:tcW w:w="3415" w:type="dxa"/>
             <w:vAlign w:val="center"/>
           </w:tcPr>
           <w:p>
@@ -1280,16 +1283,16 @@
               <w:rPr>
                 <w:rFonts w:ascii="ዋልድባ - ጅረት" w:hAnsi="ዋልድባ - ጅረት" w:cs="Geʾez Manuscript Zemen"/>
                 <w:color w:val="EE0000"/>
-                <w:sz w:val="28"/>
-                <w:szCs w:val="28"/>
+                <w:sz w:val="40"/>
+                <w:szCs w:val="40"/>
                 <w:lang w:val="am-ET"/>
               </w:rPr>
             </w:pPr>
             <w:r>
               <w:rPr>
                 <w:rFonts w:cstheme="minorHAnsi"/>
-                <w:sz w:val="28"/>
-                <w:szCs w:val="28"/>
+                <w:sz w:val="40"/>
+                <w:szCs w:val="40"/>
                 <w:lang w:val="am-ET"/>
               </w:rPr>
               <w:t>Yigezu Bisrat Gothic</w:t>
@@ -1298,7 +1301,7 @@
         </w:tc>
         <w:tc>
           <w:tcPr>
-            <w:tcW w:w="1800" w:type="dxa"/>
+            <w:tcW w:w="1720" w:type="dxa"/>
             <w:vAlign w:val="center"/>
           </w:tcPr>
           <w:p>
@@ -1437,7 +1440,7 @@
       <w:tr>
         <w:tc>
           <w:tcPr>
-            <w:tcW w:w="2515" w:type="dxa"/>
+            <w:tcW w:w="3415" w:type="dxa"/>
             <w:vAlign w:val="center"/>
           </w:tcPr>
           <w:p>
@@ -1463,7 +1466,7 @@
         </w:tc>
         <w:tc>
           <w:tcPr>
-            <w:tcW w:w="1800" w:type="dxa"/>
+            <w:tcW w:w="1720" w:type="dxa"/>
             <w:vAlign w:val="center"/>
           </w:tcPr>
           <w:p>
@@ -1600,6 +1603,7 @@
         </w:tc>
       </w:tr>
     </w:tbl>
+    <w:p/>
     <w:p/>
     <w:sectPr>
       <w:pgSz w:w="12240" w:h="15840"/>

</xml_diff>

<commit_message>
Color layer position switching (red on black).
</commit_message>
<xml_diff>
--- a/Waldba-Ligature-Bichro-Test.docx
+++ b/Waldba-Ligature-Bichro-Test.docx
@@ -97,6 +97,171 @@
         </w:tc>
       </w:tr>
       <w:tr>
+        <w:tc>
+          <w:tcPr>
+            <w:tcW w:w="3415" w:type="dxa"/>
+            <w:vAlign w:val="center"/>
+          </w:tcPr>
+          <w:p>
+            <w:pPr>
+              <w:rPr>
+                <w:rFonts w:ascii="ዋልድባ - ጅረት" w:hAnsi="ዋልድባ - ጅረት" w:cs="Geʾez Manuscript Zemen"/>
+                <w:color w:val="EE0000"/>
+                <w:sz w:val="48"/>
+                <w:szCs w:val="48"/>
+                <w:lang w:val="am-ET"/>
+              </w:rPr>
+            </w:pPr>
+            <w:r>
+              <w:rPr>
+                <w:rFonts w:cstheme="minorHAnsi"/>
+                <w:sz w:val="48"/>
+                <w:szCs w:val="48"/>
+                <w:lang w:val="am-ET"/>
+              </w:rPr>
+              <w:t>Brana</w:t>
+            </w:r>
+          </w:p>
+        </w:tc>
+        <w:tc>
+          <w:tcPr>
+            <w:tcW w:w="1720" w:type="dxa"/>
+            <w:vAlign w:val="center"/>
+          </w:tcPr>
+          <w:p>
+            <w:pPr>
+              <w:jc w:val="center"/>
+              <w:rPr>
+                <w:rFonts w:ascii="Brana" w:hAnsi="Brana"/>
+              </w:rPr>
+            </w:pPr>
+            <w:r>
+              <w:rPr>
+                <w:rFonts w:ascii="Brana" w:hAnsi="Brana" w:cs="Geʾez Manuscript Zemen"/>
+                <w:color w:val="EE0000"/>
+                <w:sz w:val="48"/>
+                <w:szCs w:val="48"/>
+                <w:lang w:val="am-ET"/>
+              </w:rPr>
+              <w:t>ግ</w:t>
+            </w:r>
+            <w:r>
+              <w:rPr>
+                <w:rFonts w:ascii="Brana" w:hAnsi="Brana" w:cs="Times New Roman"/>
+                <w:color w:val="EE0000"/>
+                <w:sz w:val="48"/>
+                <w:szCs w:val="48"/>
+              </w:rPr>
+              <w:t>‍</w:t>
+            </w:r>
+            <w:r>
+              <w:rPr>
+                <w:rFonts w:ascii="Brana" w:hAnsi="Brana" w:cs="Geʾez Manuscript Zemen"/>
+                <w:color w:val="EE0000"/>
+                <w:sz w:val="48"/>
+                <w:szCs w:val="48"/>
+                <w:lang w:val="am-ET"/>
+              </w:rPr>
+              <w:t>ዚ</w:t>
+            </w:r>
+            <w:r>
+              <w:rPr>
+                <w:rFonts w:ascii="Brana" w:hAnsi="Brana" w:cs="Geʾez Manuscript Zemen"/>
+                <w:sz w:val="48"/>
+                <w:szCs w:val="48"/>
+                <w:lang w:val="am-ET"/>
+              </w:rPr>
+              <w:t>/</w:t>
+            </w:r>
+            <w:r>
+              <w:rPr>
+                <w:rFonts w:ascii="Brana" w:hAnsi="Brana" w:cs="Abyssinica SIL"/>
+                <w:sz w:val="48"/>
+                <w:szCs w:val="48"/>
+                <w:lang w:val="am-ET"/>
+              </w:rPr>
+              <w:t>።</w:t>
+            </w:r>
+            <w:r>
+              <w:rPr>
+                <w:rFonts w:ascii="Brana" w:hAnsi="Brana" w:cs="Nyala"/>
+                <w:sz w:val="48"/>
+                <w:szCs w:val="48"/>
+                <w:lang w:val="am-ET"/>
+              </w:rPr>
+              <w:t>󠄀</w:t>
+            </w:r>
+          </w:p>
+        </w:tc>
+        <w:tc>
+          <w:tcPr>
+            <w:tcW w:w="4125" w:type="dxa"/>
+          </w:tcPr>
+          <w:p>
+            <w:pPr>
+              <w:rPr>
+                <w:rFonts w:ascii="Brana" w:hAnsi="Brana" w:cs="Geʾez Manuscript Zemen"/>
+              </w:rPr>
+            </w:pPr>
+            <w:r>
+              <w:rPr>
+                <w:rFonts w:ascii="Brana" w:hAnsi="Brana" w:cs="Nyala"/>
+                <w:sz w:val="72"/>
+                <w:szCs w:val="72"/>
+                <w:lang w:val="am-ET"/>
+              </w:rPr>
+              <w:t>እ</w:t>
+            </w:r>
+            <w:r>
+              <w:rPr>
+                <w:rFonts w:ascii="Brana" w:hAnsi="Brana" w:cs="Nyala"/>
+                <w:color w:val="FF0000"/>
+                <w:sz w:val="72"/>
+                <w:szCs w:val="72"/>
+                <w:lang w:val="am-ET"/>
+              </w:rPr>
+              <w:t>ግ</w:t>
+            </w:r>
+            <w:r>
+              <w:rPr>
+                <w:rFonts w:ascii="Brana" w:hAnsi="Brana" w:cs="Times New Roman"/>
+                <w:color w:val="FF0000"/>
+                <w:sz w:val="72"/>
+                <w:szCs w:val="72"/>
+                <w:lang w:val="am-ET"/>
+              </w:rPr>
+              <w:t>‍</w:t>
+            </w:r>
+            <w:r>
+              <w:rPr>
+                <w:rFonts w:ascii="Brana" w:hAnsi="Brana" w:cs="Nyala"/>
+                <w:color w:val="FF0000"/>
+                <w:sz w:val="72"/>
+                <w:szCs w:val="72"/>
+                <w:lang w:val="am-ET"/>
+              </w:rPr>
+              <w:t>ዚ</w:t>
+            </w:r>
+            <w:r>
+              <w:rPr>
+                <w:rFonts w:ascii="Brana" w:hAnsi="Brana" w:cs="Nyala"/>
+                <w:sz w:val="72"/>
+                <w:szCs w:val="72"/>
+                <w:lang w:val="am-ET"/>
+              </w:rPr>
+              <w:t>አብሔር።</w:t>
+            </w:r>
+            <w:r>
+              <w:rPr>
+                <w:rFonts w:ascii="Brana" w:hAnsi="Brana" w:cs="Nyala"/>
+                <w:lang w:val="am-ET"/>
+              </w:rPr>
+              <w:t>󠄀</w:t>
+            </w:r>
+          </w:p>
+        </w:tc>
+      </w:tr>
+      <w:tr>
         <w:trPr>
           <w:trHeight w:val="302"/>
         </w:trPr>
@@ -1604,7 +1769,11 @@
       </w:tr>
     </w:tbl>
     <w:p/>
-    <w:p/>
+    <w:p>
+      <w:r>
+        <w:t>s</w:t>
+      </w:r>
+    </w:p>
     <w:sectPr>
       <w:pgSz w:w="12240" w:h="15840"/>
       <w:pgMar w:top="1440" w:right="1440" w:bottom="1440" w:left="1440" w:header="720" w:footer="720" w:gutter="0"/>

</xml_diff>